<commit_message>
Added Doxologies for Resurrection
</commit_message>
<xml_diff>
--- a/Doxologies/35 Palm Sunday 3.docx
+++ b/Doxologies/35 Palm Sunday 3.docx
@@ -226,15 +226,7 @@
           </w:tcPr>
           <w:p>
             <w:r>
-              <w:t xml:space="preserve">Bethany and </w:t>
-            </w:r>
-            <w:proofErr w:type="spellStart"/>
-            <w:r>
-              <w:t>Bethphage</w:t>
-            </w:r>
-            <w:proofErr w:type="spellEnd"/>
-            <w:r>
-              <w:t>:</w:t>
+              <w:t>Bethany and Bethphage:</w:t>
             </w:r>
           </w:p>
           <w:p>
@@ -264,15 +256,7 @@
           </w:p>
           <w:p>
             <w:r>
-              <w:t xml:space="preserve">To </w:t>
-            </w:r>
-            <w:proofErr w:type="spellStart"/>
-            <w:r>
-              <w:t>Bethphage</w:t>
-            </w:r>
-            <w:proofErr w:type="spellEnd"/>
-            <w:r>
-              <w:t xml:space="preserve"> and Bethany,</w:t>
+              <w:t>To Bethphage and Bethany,</w:t>
             </w:r>
           </w:p>
           <w:p>
@@ -303,15 +287,7 @@
               <w:pStyle w:val="hymn"/>
             </w:pPr>
             <w:r>
-              <w:t xml:space="preserve">Unto </w:t>
-            </w:r>
-            <w:proofErr w:type="spellStart"/>
-            <w:r>
-              <w:t>Bethphage</w:t>
-            </w:r>
-            <w:proofErr w:type="spellEnd"/>
-            <w:r>
-              <w:t xml:space="preserve"> and Bethany,</w:t>
+              <w:t>Unto Bethphage and Bethany,</w:t>
             </w:r>
           </w:p>
           <w:p>
@@ -631,15 +607,7 @@
           </w:tcPr>
           <w:p>
             <w:r>
-              <w:t xml:space="preserve">The children of the </w:t>
-            </w:r>
-            <w:proofErr w:type="spellStart"/>
-            <w:r>
-              <w:t>Hebrewes</w:t>
-            </w:r>
-            <w:proofErr w:type="spellEnd"/>
-            <w:r>
-              <w:t>:</w:t>
+              <w:t>The children of the Hebrewes:</w:t>
             </w:r>
           </w:p>
           <w:p>
@@ -830,7 +798,19 @@
               <w:pStyle w:val="CopticHangingVerse"/>
             </w:pPr>
             <w:r>
-              <w:t>Ⲛⲓⲥⲁϧ ⲇⲉ ϩⲱⲟⲩ ⲛ̀ⲧⲉ ϯⲉⲕⲕ̀ⲗⲏⲥⲓⲁ̀:</w:t>
+              <w:t>Ⲛⲓⲥⲁϧ ⲇⲉ ϩⲱⲟⲩ</w:t>
+            </w:r>
+            <w:r>
+              <w:t>ⲧ</w:t>
+            </w:r>
+            <w:r>
+              <w:rPr>
+                <w:rStyle w:val="FootnoteReference"/>
+              </w:rPr>
+              <w:footnoteReference w:id="1"/>
+            </w:r>
+            <w:r>
+              <w:t xml:space="preserve"> ⲛ̀ⲧⲉ ϯⲉⲕⲕ̀ⲗⲏⲥⲓⲁ̀:</w:t>
             </w:r>
           </w:p>
           <w:p>
@@ -879,7 +859,12 @@
           </w:p>
           <w:p>
             <w:r>
-              <w:t>Who came and saved us.”</w:t>
+              <w:t>Who came an</w:t>
+            </w:r>
+            <w:bookmarkStart w:id="0" w:name="_GoBack"/>
+            <w:bookmarkEnd w:id="0"/>
+            <w:r>
+              <w:t>d saved us.”</w:t>
             </w:r>
           </w:p>
         </w:tc>
@@ -889,7 +874,13 @@
           </w:tcPr>
           <w:p>
             <w:r>
-              <w:t>The scholars in the Church,</w:t>
+              <w:t xml:space="preserve">The </w:t>
+            </w:r>
+            <w:r>
+              <w:t>godly scholars of</w:t>
+            </w:r>
+            <w:r>
+              <w:t xml:space="preserve"> the Church,</w:t>
             </w:r>
           </w:p>
           <w:p>
@@ -953,6 +944,7 @@
               <w:pStyle w:val="CopticHangingVerse"/>
             </w:pPr>
             <w:r>
+              <w:lastRenderedPageBreak/>
               <w:t>ⲉ̄ⲑ̄ⲩ̄:</w:t>
             </w:r>
           </w:p>
@@ -961,7 +953,6 @@
               <w:pStyle w:val="CopticHangingVerse"/>
             </w:pPr>
             <w:r>
-              <w:lastRenderedPageBreak/>
               <w:t>ϫⲉ Ⲱⲥⲁⲛⲛⲁ Ⲡϣⲏⲣⲓ ⲛ̀Ⲇⲁⲩⲓⲇ.</w:t>
             </w:r>
           </w:p>
@@ -1055,7 +1046,11 @@
               <w:pStyle w:val="hymnEnd"/>
             </w:pPr>
             <w:r>
-              <w:t>“Hosanna to the Son of David.”</w:t>
+              <w:t xml:space="preserve">“Hosanna to the Son of </w:t>
+            </w:r>
+            <w:r>
+              <w:lastRenderedPageBreak/>
+              <w:t>David.”</w:t>
             </w:r>
           </w:p>
         </w:tc>
@@ -1105,18 +1100,12 @@
           </w:tcPr>
           <w:p>
             <w:r>
-              <w:t>Blessed is H</w:t>
-            </w:r>
-            <w:r>
-              <w:t>e who comes:</w:t>
-            </w:r>
-          </w:p>
-          <w:p>
-            <w:r>
-              <w:t>I</w:t>
-            </w:r>
-            <w:r>
-              <w:t>n the Name of the Lord of hosts:</w:t>
+              <w:t>Blessed is He who comes:</w:t>
+            </w:r>
+          </w:p>
+          <w:p>
+            <w:r>
+              <w:t>In the Name of the Lord of hosts:</w:t>
             </w:r>
           </w:p>
           <w:p>
@@ -1156,24 +1145,19 @@
             <w:r>
               <w:t xml:space="preserve">He </w:t>
             </w:r>
-            <w:commentRangeStart w:id="0"/>
+            <w:commentRangeStart w:id="1"/>
             <w:r>
               <w:t xml:space="preserve">is </w:t>
             </w:r>
-            <w:commentRangeEnd w:id="0"/>
+            <w:commentRangeEnd w:id="1"/>
             <w:r>
               <w:rPr>
                 <w:rStyle w:val="CommentReference"/>
               </w:rPr>
-              <w:commentReference w:id="0"/>
-            </w:r>
-            <w:proofErr w:type="gramStart"/>
-            <w:r>
-              <w:t>be</w:t>
-            </w:r>
-            <w:proofErr w:type="gramEnd"/>
-            <w:r>
-              <w:t xml:space="preserve"> exalted forever.</w:t>
+              <w:commentReference w:id="1"/>
+            </w:r>
+            <w:r>
+              <w:t>be exalted forever.</w:t>
             </w:r>
           </w:p>
         </w:tc>
@@ -1202,13 +1186,8 @@
               <w:pStyle w:val="hymn"/>
             </w:pPr>
             <w:r>
-              <w:t xml:space="preserve">And in His </w:t>
-            </w:r>
-            <w:proofErr w:type="spellStart"/>
-            <w:r>
-              <w:t>Parousia</w:t>
-            </w:r>
-            <w:proofErr w:type="spellEnd"/>
+              <w:t>And in His Parousia</w:t>
+            </w:r>
           </w:p>
           <w:p>
             <w:pPr>
@@ -1306,8 +1285,6 @@
             <w:r>
               <w:t>Have mercy on us according to Your great mercy.</w:t>
             </w:r>
-            <w:bookmarkStart w:id="1" w:name="_GoBack"/>
-            <w:bookmarkEnd w:id="1"/>
           </w:p>
         </w:tc>
         <w:tc>
@@ -1372,7 +1349,7 @@
 
 <file path=word/comments.xml><?xml version="1.0" encoding="utf-8"?>
 <w:comments xmlns:wpc="http://schemas.microsoft.com/office/word/2010/wordprocessingCanvas" xmlns:mc="http://schemas.openxmlformats.org/markup-compatibility/2006" xmlns:o="urn:schemas-microsoft-com:office:office" xmlns:r="http://schemas.openxmlformats.org/officeDocument/2006/relationships" xmlns:m="http://schemas.openxmlformats.org/officeDocument/2006/math" xmlns:v="urn:schemas-microsoft-com:vml" xmlns:wp14="http://schemas.microsoft.com/office/word/2010/wordprocessingDrawing" xmlns:wp="http://schemas.openxmlformats.org/drawingml/2006/wordprocessingDrawing" xmlns:w10="urn:schemas-microsoft-com:office:word" xmlns:w="http://schemas.openxmlformats.org/wordprocessingml/2006/main" xmlns:w14="http://schemas.microsoft.com/office/word/2010/wordml" xmlns:wpg="http://schemas.microsoft.com/office/word/2010/wordprocessingGroup" xmlns:wpi="http://schemas.microsoft.com/office/word/2010/wordprocessingInk" xmlns:wne="http://schemas.microsoft.com/office/word/2006/wordml" xmlns:wps="http://schemas.microsoft.com/office/word/2010/wordprocessingShape" mc:Ignorable="w14 wp14">
-  <w:comment w:id="0" w:author="Windows User" w:date="2015-08-18T09:00:00Z" w:initials="WU">
+  <w:comment w:id="1" w:author="Windows User" w:date="2015-08-18T09:00:00Z" w:initials="WU">
     <w:p>
       <w:pPr>
         <w:pStyle w:val="CommentText"/>
@@ -1435,6 +1412,79 @@
       </w:pPr>
       <w:r>
         <w:continuationSeparator/>
+      </w:r>
+    </w:p>
+  </w:footnote>
+  <w:footnote w:id="1">
+    <w:p>
+      <w:pPr>
+        <w:pStyle w:val="FootnoteText"/>
+        <w:rPr>
+          <w:rFonts w:ascii="Arial Unicode MS" w:eastAsia="Arial Unicode MS" w:hAnsi="Arial Unicode MS" w:cs="Arial Unicode MS"/>
+        </w:rPr>
+      </w:pPr>
+      <w:r>
+        <w:rPr>
+          <w:rStyle w:val="FootnoteReference"/>
+        </w:rPr>
+        <w:footnoteRef/>
+      </w:r>
+      <w:r>
+        <w:t xml:space="preserve"> Source has “</w:t>
+      </w:r>
+      <w:r>
+        <w:rPr>
+          <w:rFonts w:ascii="FreeSerifAvvaShenouda" w:hAnsi="FreeSerifAvvaShenouda" w:cs="FreeSerifAvvaShenouda"/>
+        </w:rPr>
+        <w:t>ϩ</w:t>
+      </w:r>
+      <w:r>
+        <w:rPr>
+          <w:rFonts w:ascii="FreeSerifAvvaShenouda" w:eastAsia="Arial Unicode MS" w:hAnsi="FreeSerifAvvaShenouda" w:cs="FreeSerifAvvaShenouda"/>
+        </w:rPr>
+        <w:t>ⲱⲟⲩ</w:t>
+      </w:r>
+      <w:r>
+        <w:rPr>
+          <w:rFonts w:ascii="Arial Unicode MS" w:eastAsia="Arial Unicode MS" w:hAnsi="Arial Unicode MS" w:cs="Arial Unicode MS"/>
+        </w:rPr>
+        <w:t xml:space="preserve">”, meaning “wicked”, which </w:t>
+      </w:r>
+      <w:r>
+        <w:rPr>
+          <w:rFonts w:ascii="Arial Unicode MS" w:eastAsia="Arial Unicode MS" w:hAnsi="Arial Unicode MS" w:cs="Arial Unicode MS"/>
+        </w:rPr>
+        <w:t>is likely a typo</w:t>
+      </w:r>
+      <w:r>
+        <w:rPr>
+          <w:rFonts w:ascii="Arial Unicode MS" w:eastAsia="Arial Unicode MS" w:hAnsi="Arial Unicode MS" w:cs="Arial Unicode MS"/>
+        </w:rPr>
+        <w:t>. “</w:t>
+      </w:r>
+      <w:r>
+        <w:rPr>
+          <w:rFonts w:ascii="FreeSerifAvvaShenouda" w:hAnsi="FreeSerifAvvaShenouda" w:cs="FreeSerifAvvaShenouda"/>
+        </w:rPr>
+        <w:t>ϩⲱⲟⲩⲧ</w:t>
+      </w:r>
+      <w:r>
+        <w:rPr>
+          <w:rFonts w:ascii="Arial Unicode MS" w:eastAsia="Arial Unicode MS" w:hAnsi="Arial Unicode MS" w:cs="Arial Unicode MS"/>
+        </w:rPr>
+        <w:t xml:space="preserve">” </w:t>
+      </w:r>
+      <w:r>
+        <w:rPr>
+          <w:rFonts w:ascii="Arial Unicode MS" w:eastAsia="Arial Unicode MS" w:hAnsi="Arial Unicode MS" w:cs="Arial Unicode MS"/>
+        </w:rPr>
+        <w:t>can mean</w:t>
+      </w:r>
+      <w:r>
+        <w:rPr>
+          <w:rFonts w:ascii="Arial Unicode MS" w:eastAsia="Arial Unicode MS" w:hAnsi="Arial Unicode MS" w:cs="Arial Unicode MS"/>
+        </w:rPr>
+        <w:t xml:space="preserve"> godly.</w:t>
       </w:r>
     </w:p>
   </w:footnote>
@@ -2133,6 +2183,46 @@
       <w:kern w:val="28"/>
       <w:sz w:val="52"/>
       <w:szCs w:val="52"/>
+    </w:rPr>
+  </w:style>
+  <w:style w:type="paragraph" w:styleId="FootnoteText">
+    <w:name w:val="footnote text"/>
+    <w:basedOn w:val="Normal"/>
+    <w:link w:val="FootnoteTextChar"/>
+    <w:uiPriority w:val="99"/>
+    <w:semiHidden/>
+    <w:unhideWhenUsed/>
+    <w:rsid w:val="000C76BB"/>
+    <w:pPr>
+      <w:spacing w:after="0" w:line="240" w:lineRule="auto"/>
+    </w:pPr>
+    <w:rPr>
+      <w:sz w:val="20"/>
+      <w:szCs w:val="20"/>
+    </w:rPr>
+  </w:style>
+  <w:style w:type="character" w:customStyle="1" w:styleId="FootnoteTextChar">
+    <w:name w:val="Footnote Text Char"/>
+    <w:basedOn w:val="DefaultParagraphFont"/>
+    <w:link w:val="FootnoteText"/>
+    <w:uiPriority w:val="99"/>
+    <w:semiHidden/>
+    <w:rsid w:val="000C76BB"/>
+    <w:rPr>
+      <w:rFonts w:ascii="Times New Roman" w:hAnsi="Times New Roman"/>
+      <w:sz w:val="20"/>
+      <w:szCs w:val="20"/>
+    </w:rPr>
+  </w:style>
+  <w:style w:type="character" w:styleId="FootnoteReference">
+    <w:name w:val="footnote reference"/>
+    <w:basedOn w:val="DefaultParagraphFont"/>
+    <w:uiPriority w:val="99"/>
+    <w:semiHidden/>
+    <w:unhideWhenUsed/>
+    <w:rsid w:val="000C76BB"/>
+    <w:rPr>
+      <w:vertAlign w:val="superscript"/>
     </w:rPr>
   </w:style>
 </w:styles>
@@ -2612,7 +2702,7 @@
 </file>
 
 <file path=customXml/itemProps1.xml><?xml version="1.0" encoding="utf-8"?>
-<ds:datastoreItem xmlns:ds="http://schemas.openxmlformats.org/officeDocument/2006/customXml" ds:itemID="{5F821344-997F-4114-B740-2239A6E6E6B4}">
+<ds:datastoreItem xmlns:ds="http://schemas.openxmlformats.org/officeDocument/2006/customXml" ds:itemID="{995A9944-5CEE-4140-849C-045A0BF12027}">
   <ds:schemaRefs>
     <ds:schemaRef ds:uri="http://schemas.openxmlformats.org/officeDocument/2006/bibliography"/>
   </ds:schemaRefs>

</xml_diff>